<commit_message>
Music & MirrorMage attacks people now, some stage order modifications.
</commit_message>
<xml_diff>
--- a/EDGP3/overview sheet.docx
+++ b/EDGP3/overview sheet.docx
@@ -117,8 +117,6 @@
       <w:pPr>
         <w:spacing w:after="0"/>
       </w:pPr>
-      <w:bookmarkStart w:id="0" w:name="_GoBack"/>
-      <w:bookmarkEnd w:id="0"/>
     </w:p>
     <w:p>
       <w:pPr>
@@ -148,6 +146,8 @@
           <w:szCs w:val="52"/>
         </w:rPr>
       </w:pPr>
+      <w:bookmarkStart w:id="0" w:name="_GoBack"/>
+      <w:bookmarkEnd w:id="0"/>
     </w:p>
     <w:p>
       <w:pPr>
@@ -451,7 +451,6 @@
           <w:szCs w:val="24"/>
         </w:rPr>
       </w:pPr>
-      <w:proofErr w:type="spellStart"/>
       <w:r>
         <w:rPr>
           <w:rFonts w:ascii="Century Gothic" w:hAnsi="Century Gothic"/>
@@ -459,17 +458,7 @@
           <w:sz w:val="24"/>
           <w:szCs w:val="24"/>
         </w:rPr>
-        <w:t>Peregrin</w:t>
-      </w:r>
-      <w:proofErr w:type="spellEnd"/>
-      <w:r>
-        <w:rPr>
-          <w:rFonts w:ascii="Century Gothic" w:hAnsi="Century Gothic"/>
-          <w:b/>
-          <w:sz w:val="24"/>
-          <w:szCs w:val="24"/>
-        </w:rPr>
-        <w:t xml:space="preserve"> Garet</w:t>
+        <w:t>Peregrin Garet</w:t>
       </w:r>
       <w:r>
         <w:rPr>
@@ -569,6 +558,7 @@
         <w:rPr>
           <w:rFonts w:ascii="Century Gothic" w:hAnsi="Century Gothic"/>
           <w:i/>
+          <w:noProof/>
         </w:rPr>
         <w:drawing>
           <wp:anchor distT="0" distB="0" distL="114300" distR="114300" simplePos="0" relativeHeight="251660288" behindDoc="1" locked="0" layoutInCell="1" allowOverlap="1">
@@ -734,7 +724,19 @@
         <w:rPr>
           <w:rFonts w:ascii="Century Gothic" w:hAnsi="Century Gothic"/>
         </w:rPr>
-        <w:t xml:space="preserve"> is built in Unity with the art done in Photoshop.</w:t>
+        <w:t xml:space="preserve"> is built in Unity with</w:t>
+      </w:r>
+      <w:r>
+        <w:rPr>
+          <w:rFonts w:ascii="Century Gothic" w:hAnsi="Century Gothic"/>
+        </w:rPr>
+        <w:t xml:space="preserve"> pixel art</w:t>
+      </w:r>
+      <w:r>
+        <w:rPr>
+          <w:rFonts w:ascii="Century Gothic" w:hAnsi="Century Gothic"/>
+        </w:rPr>
+        <w:t>.</w:t>
       </w:r>
     </w:p>
     <w:sectPr>
@@ -1145,6 +1147,7 @@
   <w:style w:type="character" w:default="1" w:styleId="DefaultParagraphFont">
     <w:name w:val="Default Paragraph Font"/>
     <w:uiPriority w:val="1"/>
+    <w:semiHidden/>
     <w:unhideWhenUsed/>
   </w:style>
   <w:style w:type="table" w:default="1" w:styleId="TableNormal">

</xml_diff>